<commit_message>
Correction élément q et ajout fichier Sand
</commit_message>
<xml_diff>
--- a/_critique-alto_2016-2017/outils/erreurs-ocr-a-corriger.docx
+++ b/_critique-alto_2016-2017/outils/erreurs-ocr-a-corriger.docx
@@ -971,13 +971,7 @@
         <w:rPr>
           <w:b/>
         </w:rPr>
-        <w:t>l</w:t>
-      </w:r>
-      <w:r>
-        <w:rPr>
-          <w:b/>
-        </w:rPr>
-        <w:t>é</w:t>
+        <w:t>lé</w:t>
       </w:r>
       <w:proofErr w:type="gramEnd"/>
     </w:p>
@@ -1036,16 +1030,33 @@
           <w:b/>
         </w:rPr>
       </w:pPr>
-      <w:proofErr w:type="spellStart"/>
-      <w:r>
-        <w:rPr>
-          <w:b/>
-        </w:rPr>
-        <w:t>toul</w:t>
-      </w:r>
+      <w:proofErr w:type="gramStart"/>
+      <w:r>
+        <w:rPr>
+          <w:b/>
+        </w:rPr>
+        <w:t>tune</w:t>
+      </w:r>
+      <w:proofErr w:type="gramEnd"/>
+    </w:p>
+    <w:p>
+      <w:pPr>
+        <w:rPr>
+          <w:b/>
+        </w:rPr>
+      </w:pPr>
       <w:bookmarkStart w:id="0" w:name="_GoBack"/>
       <w:bookmarkEnd w:id="0"/>
+      <w:proofErr w:type="spellStart"/>
+      <w:proofErr w:type="gramStart"/>
+      <w:r>
+        <w:rPr>
+          <w:b/>
+        </w:rPr>
+        <w:t>toul</w:t>
+      </w:r>
       <w:proofErr w:type="spellEnd"/>
+      <w:proofErr w:type="gramEnd"/>
     </w:p>
     <w:p>
       <w:pPr>
@@ -1214,21 +1225,6 @@
         </w:rPr>
         <w:t>Ut</w:t>
       </w:r>
-    </w:p>
-    <w:p>
-      <w:pPr>
-        <w:rPr>
-          <w:b/>
-        </w:rPr>
-      </w:pPr>
-      <w:proofErr w:type="gramStart"/>
-      <w:r>
-        <w:rPr>
-          <w:b/>
-        </w:rPr>
-        <w:t>tune</w:t>
-      </w:r>
-      <w:proofErr w:type="gramEnd"/>
     </w:p>
     <w:p>
       <w:pPr>

</xml_diff>